<commit_message>
refs #651 Noemi Nichtinteressiert
Former-commit-id: 21cca8c51016ae4ddb410206c7ce806e2c00a70b
</commit_message>
<xml_diff>
--- a/doc/Bericht/05_Technischer Bericht/03_Vorstudie/Vorstudie_delia.docx
+++ b/doc/Bericht/05_Technischer Bericht/03_Vorstudie/Vorstudie_delia.docx
@@ -6205,10 +6205,7 @@
               <w:t>, da sie ihr Mittagessen meistens von Zuhause mitnimmt</w:t>
             </w:r>
             <w:r>
-              <w:t>. N</w:t>
-            </w:r>
-            <w:r>
-              <w:t xml:space="preserve">ur zwischendurch besucht sie das Gebäude 4 um die Mensa zu nutzen, den </w:t>
+              <w:t xml:space="preserve">. Nur zwischendurch besucht sie das Gebäude 4 um die Mensa zu nutzen, den </w:t>
             </w:r>
             <w:proofErr w:type="spellStart"/>
             <w:r>
@@ -6493,7 +6490,13 @@
         <w:t>mester hat erst begonnen und</w:t>
       </w:r>
       <w:r>
-        <w:t xml:space="preserve"> bereits eine Übung aus</w:t>
+        <w:t xml:space="preserve"> bereits</w:t>
+      </w:r>
+      <w:r>
+        <w:t xml:space="preserve"> ist</w:t>
+      </w:r>
+      <w:r>
+        <w:t xml:space="preserve"> eine Übung aus</w:t>
       </w:r>
       <w:r>
         <w:t>gefallen</w:t>
@@ -6508,47 +6511,73 @@
         <w:t xml:space="preserve"> arbeiten könnte,</w:t>
       </w:r>
       <w:r>
-        <w:t xml:space="preserve"> überlegt sie mir ihren Kollegen, wie sie sich die Zeit vertreiben könnten. Die meisten entscheiden sich für eine Pause, doch Noemi</w:t>
-      </w:r>
-      <w:r>
-        <w:t xml:space="preserve"> geht </w:t>
-      </w:r>
-      <w:r>
-        <w:t>mit zwei Kolleginnen</w:t>
+        <w:t xml:space="preserve"> überlegt sie</w:t>
+      </w:r>
+      <w:r>
+        <w:t xml:space="preserve">, </w:t>
+      </w:r>
+      <w:r>
+        <w:t xml:space="preserve">wie sie sich die Zeit vertreiben könnten. </w:t>
+      </w:r>
+      <w:r>
+        <w:t xml:space="preserve">Ihre </w:t>
+      </w:r>
+      <w:proofErr w:type="gramStart"/>
+      <w:r>
+        <w:t>Studienkollegen</w:t>
+      </w:r>
+      <w:proofErr w:type="gramEnd"/>
+      <w:r>
+        <w:t xml:space="preserve"> beschliessen, in der Mensa eine Kaffeepause zu machen. Auf dem Weg dorthin passieren sie das Foyer, in welchem </w:t>
+      </w:r>
+      <w:r>
+        <w:t>d</w:t>
+      </w:r>
+      <w:r>
+        <w:t>ie</w:t>
+      </w:r>
+      <w:r>
+        <w:t xml:space="preserve"> Bachelorarbeiten des vergangenen Semesters</w:t>
+      </w:r>
+      <w:r>
+        <w:t xml:space="preserve"> ausgestellt sind. </w:t>
+      </w:r>
+      <w:r>
+        <w:t>Zusammen</w:t>
+      </w:r>
+      <w:r>
+        <w:t xml:space="preserve"> mit zwei Kolleginnen</w:t>
       </w:r>
       <w:r>
         <w:t xml:space="preserve"> </w:t>
       </w:r>
       <w:r>
-        <w:t xml:space="preserve">ins Foyer. </w:t>
-      </w:r>
-      <w:r>
-        <w:t xml:space="preserve">Dort schauen sie sich </w:t>
-      </w:r>
-      <w:r>
-        <w:t xml:space="preserve">zusammen mit anderen interessierten Besuchern </w:t>
-      </w:r>
-      <w:r>
-        <w:t>die</w:t>
-      </w:r>
-      <w:r>
-        <w:t xml:space="preserve"> Poster der Bachelorarbeiten </w:t>
-      </w:r>
-      <w:r>
-        <w:t>des</w:t>
-      </w:r>
-      <w:r>
-        <w:t xml:space="preserve"> vergangenen Semester</w:t>
-      </w:r>
-      <w:r>
-        <w:t>s</w:t>
+        <w:t>bleibt Noemi</w:t>
       </w:r>
       <w:r>
         <w:t xml:space="preserve"> </w:t>
       </w:r>
       <w:r>
         <w:lastRenderedPageBreak/>
-        <w:t>an</w:t>
+        <w:t>zurück und sie</w:t>
+      </w:r>
+      <w:r>
+        <w:t xml:space="preserve"> </w:t>
+      </w:r>
+      <w:r>
+        <w:t>schau</w:t>
+      </w:r>
+      <w:r>
+        <w:t>en</w:t>
+      </w:r>
+      <w:r>
+        <w:t xml:space="preserve"> sich </w:t>
+      </w:r>
+      <w:r>
+        <w:t>zusammen mit anderen interessierten Besuchern</w:t>
+      </w:r>
+      <w:r>
+        <w:t xml:space="preserve"> die Poster an</w:t>
       </w:r>
       <w:r>
         <w:t xml:space="preserve">. </w:t>
@@ -6557,7 +6586,13 @@
         <w:t>Entgegen ihrer</w:t>
       </w:r>
       <w:r>
-        <w:t xml:space="preserve"> Kolleginnen </w:t>
+        <w:t xml:space="preserve"> </w:t>
+      </w:r>
+      <w:r>
+        <w:t>Begleiterinnen</w:t>
+      </w:r>
+      <w:r>
+        <w:t xml:space="preserve"> </w:t>
       </w:r>
       <w:r>
         <w:t xml:space="preserve">hat </w:t>
@@ -6591,72 +6626,189 @@
       </w:r>
       <w:r>
         <w:t>Mensa</w:t>
+      </w:r>
+      <w:r>
+        <w:t xml:space="preserve"> und gesellt sic</w:t>
+      </w:r>
+      <w:r>
+        <w:t>h dort zu ihren Studienkollegen</w:t>
+      </w:r>
+      <w:r>
+        <w:t>.</w:t>
+      </w:r>
+    </w:p>
+    <w:p>
+      <w:pPr>
+        <w:pStyle w:val="Heading4"/>
+      </w:pPr>
+      <w:r>
+        <w:t>Soll-Szenario</w:t>
+      </w:r>
+      <w:r>
+        <w:t xml:space="preserve"> 1</w:t>
+      </w:r>
+    </w:p>
+    <w:p>
+      <w:r>
+        <w:t xml:space="preserve">Noemi hält sich bei den Tischen im 1. Stock des Gebäudes 1 auf. Das neue Semester hat erst begonnen und bereits ist eine Übung ausgefallen. Da sie noch kein Projekt hat, an dem sie in den gewonnenen zwei Stunden arbeiten könnte, überlegt sie, wie sie sich die Zeit vertreiben könnten. Ihre </w:t>
+      </w:r>
+      <w:proofErr w:type="gramStart"/>
+      <w:r>
+        <w:t>Studienkollegen</w:t>
+      </w:r>
+      <w:proofErr w:type="gramEnd"/>
+      <w:r>
+        <w:t xml:space="preserve"> beschliessen, in der Mensa eine Kaffeepause zu machen. </w:t>
+      </w:r>
+      <w:r>
+        <w:t xml:space="preserve">Im Eingang des Gebäudes 4 </w:t>
+      </w:r>
+      <w:r>
+        <w:t xml:space="preserve">passieren sie </w:t>
+      </w:r>
+      <w:r>
+        <w:t xml:space="preserve">die Video Wall. Zwei Besucher sind gerade fertig mit dem browsen der Bachelorposter auf </w:t>
+      </w:r>
+      <w:proofErr w:type="gramStart"/>
+      <w:r>
+        <w:t>der</w:t>
+      </w:r>
+      <w:proofErr w:type="gramEnd"/>
+      <w:r>
+        <w:t xml:space="preserve"> Video Wall. </w:t>
+      </w:r>
+      <w:r>
+        <w:t>Zusammen mit zwei Kolleginnen</w:t>
+      </w:r>
+      <w:r>
+        <w:t xml:space="preserve">, welche sofort die sofort die Steuerung der Applikation übernehmen, </w:t>
+      </w:r>
+      <w:r>
+        <w:t xml:space="preserve">bleibt </w:t>
+      </w:r>
+      <w:r>
+        <w:t>Noemi</w:t>
+      </w:r>
+      <w:r>
+        <w:t xml:space="preserve"> zurück</w:t>
+      </w:r>
+      <w:r>
+        <w:t xml:space="preserve">. </w:t>
+      </w:r>
+      <w:r>
+        <w:t>Interessiert liest sie mit.</w:t>
+      </w:r>
+    </w:p>
+    <w:p>
+      <w:pPr>
+        <w:pStyle w:val="Heading4"/>
+      </w:pPr>
+      <w:r>
+        <w:t>Ist-Szenario 2</w:t>
+      </w:r>
+    </w:p>
+    <w:p>
+      <w:r>
+        <w:t xml:space="preserve">Es ist Mittagszeit. Noemi hat heute kein Essen von Zuhause mitgenommen. Im Eingangsbereich des Gebäudes 4 lädt sie ihren </w:t>
+      </w:r>
+      <w:proofErr w:type="spellStart"/>
+      <w:r>
+        <w:t>Badge</w:t>
+      </w:r>
+      <w:proofErr w:type="spellEnd"/>
+      <w:r>
+        <w:t xml:space="preserve"> auf. Heute ist viel Betrieb und vor allem die rechte Warteschlange vor der Mensa ist besonders lang. Noemi stellt sich daher in die linke Reihe. Als sie bei den Tabletts und dem Besteck angekommen ist, kann sie auf den Menükärtchen lesen, was das Tagesmenü ist. Es spricht sie nicht an und sie quetscht sich daher, nicht gerade zur Freude ihrer Mitstudenten, in die rechte Warteschlange für Schnitzel und Pommes Frites.</w:t>
+      </w:r>
+    </w:p>
+    <w:p>
+      <w:pPr>
+        <w:pStyle w:val="Heading4"/>
+      </w:pPr>
+      <w:r>
+        <w:t>Soll-Szenario 2</w:t>
+      </w:r>
+    </w:p>
+    <w:p>
+      <w:r>
+        <w:t xml:space="preserve">Es ist Mittagszeit. Noemi hat heute kein Essen von Zuhause mitgenommen. Im Eingangsbereich des Gebäudes 4 lädt sie ihren </w:t>
+      </w:r>
+      <w:proofErr w:type="spellStart"/>
+      <w:r>
+        <w:t>Badge</w:t>
+      </w:r>
+      <w:proofErr w:type="spellEnd"/>
+      <w:r>
+        <w:t xml:space="preserve"> auf. Heute ist viel Betrieb</w:t>
+      </w:r>
+      <w:r>
+        <w:t xml:space="preserve"> </w:t>
+      </w:r>
+      <w:r>
+        <w:t>und vor allem die rechte Warteschlange vor der Mensa ist besonders lang</w:t>
+      </w:r>
+      <w:r>
+        <w:t xml:space="preserve">. Während sie darauf wartet, dass auch ihre </w:t>
+      </w:r>
+      <w:proofErr w:type="gramStart"/>
+      <w:r>
+        <w:t>Studienkollegen</w:t>
+      </w:r>
+      <w:proofErr w:type="gramEnd"/>
+      <w:r>
+        <w:t xml:space="preserve"> ihren </w:t>
+      </w:r>
+      <w:proofErr w:type="spellStart"/>
+      <w:r>
+        <w:t>Badge</w:t>
+      </w:r>
+      <w:proofErr w:type="spellEnd"/>
+      <w:r>
+        <w:t xml:space="preserve"> aufgeladen haben, studiert sie das Menü der Mensa, welches auf der Video Wall angezeigt wird.</w:t>
+      </w:r>
+      <w:r>
+        <w:t xml:space="preserve"> </w:t>
+      </w:r>
+      <w:r>
+        <w:t>D</w:t>
+      </w:r>
+      <w:r>
+        <w:t>as Tagesmenü spricht sie nicht an</w:t>
+      </w:r>
+      <w:r>
+        <w:t>. S</w:t>
+      </w:r>
+      <w:r>
+        <w:t>ie stellt sich daher</w:t>
+      </w:r>
+      <w:r>
+        <w:t xml:space="preserve"> in die rechte </w:t>
+      </w:r>
+      <w:r>
+        <w:t>Wartes</w:t>
+      </w:r>
+      <w:r>
+        <w:t>chlange für Schnitzel und Pommes Frit</w:t>
+      </w:r>
+      <w:r>
+        <w:t>es</w:t>
+      </w:r>
+      <w:r>
+        <w:t xml:space="preserve">. Um sich die Zeit ein wenig zu vertreiben, schaut sie Mitstudierenden zu, wie diese mit </w:t>
+      </w:r>
+      <w:proofErr w:type="gramStart"/>
+      <w:r>
+        <w:t>der</w:t>
+      </w:r>
+      <w:proofErr w:type="gramEnd"/>
+      <w:r>
+        <w:t xml:space="preserve"> Video Wall interagieren.</w:t>
       </w:r>
       <w:bookmarkStart w:id="9" w:name="_GoBack"/>
       <w:bookmarkEnd w:id="9"/>
       <w:r>
-        <w:t xml:space="preserve"> und gesellt sich dort zu ihren Studienkollegen, welche gerade Kaffeepause mache</w:t>
-      </w:r>
-      <w:r>
-        <w:t>n</w:t>
-      </w:r>
-      <w:r>
-        <w:t>.</w:t>
-      </w:r>
-    </w:p>
-    <w:p>
-      <w:pPr>
-        <w:pStyle w:val="Heading4"/>
-      </w:pPr>
-      <w:r>
-        <w:t>Soll-Szenario</w:t>
-      </w:r>
-      <w:r>
-        <w:t xml:space="preserve"> 1</w:t>
-      </w:r>
-    </w:p>
-    <w:p>
-      <w:r>
-        <w:t xml:space="preserve">Noemi hält sich bei den Tischen im 1. Stock des Gebäudes 1 auf. Das neue Semester hat erst begonnen und bereits eine Übung ausgefallen. Da sie noch kein Projekt hat, an dem sie in den gewonnenen zwei Stunden arbeiten könnte, überlegt sie mir ihren Kollegen, wie sie sich die Zeit vertreiben könnten. Die meisten entscheiden sich für eine Pause, doch Noemi geht mit zwei Kolleginnen ins Foyer. </w:t>
-      </w:r>
-      <w:r>
-        <w:t>Ist-Szenario</w:t>
-      </w:r>
-      <w:r>
-        <w:t xml:space="preserve"> 2</w:t>
-      </w:r>
-    </w:p>
-    <w:p/>
-    <w:p>
-      <w:pPr>
-        <w:pStyle w:val="Heading4"/>
-      </w:pPr>
-      <w:r>
-        <w:t>Ist-Szenario</w:t>
-      </w:r>
-      <w:r>
-        <w:t xml:space="preserve"> 2</w:t>
-      </w:r>
-    </w:p>
-    <w:p>
-      <w:r>
-        <w:t>Essen in der Mensa, Regen</w:t>
-      </w:r>
-    </w:p>
-    <w:p/>
-    <w:p>
-      <w:pPr>
-        <w:pStyle w:val="Heading4"/>
-      </w:pPr>
-      <w:r>
-        <w:t>Soll-Szenario</w:t>
-      </w:r>
-      <w:r>
-        <w:t xml:space="preserve"> 2</w:t>
-      </w:r>
-    </w:p>
-    <w:p/>
-    <w:p/>
+        <w:t xml:space="preserve"> </w:t>
+      </w:r>
+    </w:p>
     <w:p>
       <w:pPr>
         <w:pStyle w:val="Heading3"/>
@@ -6925,6 +7077,7 @@
         <w:pStyle w:val="Heading4"/>
       </w:pPr>
       <w:r>
+        <w:lastRenderedPageBreak/>
         <w:t>Ist-Szenario</w:t>
       </w:r>
     </w:p>
@@ -8227,7 +8380,7 @@
           <w:noProof/>
           <w:lang w:val="de-DE"/>
         </w:rPr>
-        <w:t>18</w:t>
+        <w:t>19</w:t>
       </w:r>
     </w:fldSimple>
   </w:p>
@@ -13629,11 +13782,11 @@
         </c:dLbls>
         <c:marker val="1"/>
         <c:smooth val="0"/>
-        <c:axId val="89162496"/>
-        <c:axId val="89174400"/>
+        <c:axId val="80110336"/>
+        <c:axId val="80112256"/>
       </c:lineChart>
       <c:catAx>
-        <c:axId val="89162496"/>
+        <c:axId val="80110336"/>
         <c:scaling>
           <c:orientation val="minMax"/>
         </c:scaling>
@@ -13642,7 +13795,7 @@
         <c:majorTickMark val="out"/>
         <c:minorTickMark val="none"/>
         <c:tickLblPos val="nextTo"/>
-        <c:crossAx val="89174400"/>
+        <c:crossAx val="80112256"/>
         <c:crosses val="autoZero"/>
         <c:auto val="1"/>
         <c:lblAlgn val="ctr"/>
@@ -13650,7 +13803,7 @@
         <c:noMultiLvlLbl val="0"/>
       </c:catAx>
       <c:valAx>
-        <c:axId val="89174400"/>
+        <c:axId val="80112256"/>
         <c:scaling>
           <c:orientation val="minMax"/>
         </c:scaling>
@@ -13661,7 +13814,7 @@
         <c:majorTickMark val="out"/>
         <c:minorTickMark val="none"/>
         <c:tickLblPos val="nextTo"/>
-        <c:crossAx val="89162496"/>
+        <c:crossAx val="80110336"/>
         <c:crosses val="autoZero"/>
         <c:crossBetween val="between"/>
       </c:valAx>
@@ -14269,11 +14422,11 @@
           <c:showBubbleSize val="0"/>
         </c:dLbls>
         <c:gapWidth val="150"/>
-        <c:axId val="89155456"/>
-        <c:axId val="89156992"/>
+        <c:axId val="46309376"/>
+        <c:axId val="46310912"/>
       </c:barChart>
       <c:catAx>
-        <c:axId val="89155456"/>
+        <c:axId val="46309376"/>
         <c:scaling>
           <c:orientation val="maxMin"/>
         </c:scaling>
@@ -14282,7 +14435,7 @@
         <c:majorTickMark val="out"/>
         <c:minorTickMark val="none"/>
         <c:tickLblPos val="nextTo"/>
-        <c:crossAx val="89156992"/>
+        <c:crossAx val="46310912"/>
         <c:crosses val="autoZero"/>
         <c:auto val="1"/>
         <c:lblAlgn val="ctr"/>
@@ -14290,7 +14443,7 @@
         <c:noMultiLvlLbl val="0"/>
       </c:catAx>
       <c:valAx>
-        <c:axId val="89156992"/>
+        <c:axId val="46310912"/>
         <c:scaling>
           <c:orientation val="minMax"/>
           <c:max val="4"/>
@@ -14332,7 +14485,7 @@
         <c:majorTickMark val="out"/>
         <c:minorTickMark val="none"/>
         <c:tickLblPos val="nextTo"/>
-        <c:crossAx val="89155456"/>
+        <c:crossAx val="46309376"/>
         <c:crosses val="autoZero"/>
         <c:crossBetween val="between"/>
         <c:majorUnit val="1"/>
@@ -14975,11 +15128,11 @@
         </c:dLbls>
         <c:gapWidth val="75"/>
         <c:overlap val="-25"/>
-        <c:axId val="89325952"/>
-        <c:axId val="89327488"/>
+        <c:axId val="46332160"/>
+        <c:axId val="73666560"/>
       </c:barChart>
       <c:catAx>
-        <c:axId val="89325952"/>
+        <c:axId val="46332160"/>
         <c:scaling>
           <c:orientation val="maxMin"/>
         </c:scaling>
@@ -14988,7 +15141,7 @@
         <c:majorTickMark val="none"/>
         <c:minorTickMark val="none"/>
         <c:tickLblPos val="nextTo"/>
-        <c:crossAx val="89327488"/>
+        <c:crossAx val="73666560"/>
         <c:crosses val="autoZero"/>
         <c:auto val="1"/>
         <c:lblAlgn val="ctr"/>
@@ -14997,7 +15150,7 @@
         <c:noMultiLvlLbl val="0"/>
       </c:catAx>
       <c:valAx>
-        <c:axId val="89327488"/>
+        <c:axId val="73666560"/>
         <c:scaling>
           <c:orientation val="minMax"/>
           <c:max val="4"/>
@@ -15041,7 +15194,7 @@
         <c:majorTickMark val="none"/>
         <c:minorTickMark val="none"/>
         <c:tickLblPos val="nextTo"/>
-        <c:crossAx val="89325952"/>
+        <c:crossAx val="46332160"/>
         <c:crosses val="autoZero"/>
         <c:crossBetween val="between"/>
         <c:majorUnit val="1"/>
@@ -15436,11 +15589,11 @@
         </c:dLbls>
         <c:bubbleScale val="100"/>
         <c:showNegBubbles val="0"/>
-        <c:axId val="89418368"/>
-        <c:axId val="89424256"/>
+        <c:axId val="73769728"/>
+        <c:axId val="73771264"/>
       </c:bubbleChart>
       <c:valAx>
-        <c:axId val="89418368"/>
+        <c:axId val="73769728"/>
         <c:scaling>
           <c:orientation val="minMax"/>
           <c:max val="5"/>
@@ -15453,12 +15606,12 @@
         <c:majorTickMark val="out"/>
         <c:minorTickMark val="none"/>
         <c:tickLblPos val="nextTo"/>
-        <c:crossAx val="89424256"/>
+        <c:crossAx val="73771264"/>
         <c:crosses val="autoZero"/>
         <c:crossBetween val="midCat"/>
       </c:valAx>
       <c:valAx>
-        <c:axId val="89424256"/>
+        <c:axId val="73771264"/>
         <c:scaling>
           <c:orientation val="maxMin"/>
           <c:max val="4.5"/>
@@ -15471,7 +15624,7 @@
         <c:majorTickMark val="out"/>
         <c:minorTickMark val="none"/>
         <c:tickLblPos val="nextTo"/>
-        <c:crossAx val="89418368"/>
+        <c:crossAx val="73769728"/>
         <c:crosses val="autoZero"/>
         <c:crossBetween val="midCat"/>
         <c:majorUnit val="1"/>
@@ -15787,7 +15940,7 @@
 </file>
 
 <file path=customXml/itemProps1.xml><?xml version="1.0" encoding="utf-8"?>
-<ds:datastoreItem xmlns:ds="http://schemas.openxmlformats.org/officeDocument/2006/customXml" ds:itemID="{D60C6BF1-FE77-40CA-AFCD-50B733759E36}">
+<ds:datastoreItem xmlns:ds="http://schemas.openxmlformats.org/officeDocument/2006/customXml" ds:itemID="{D20B716D-1ADA-4FD4-8ED6-1985BB9138D9}">
   <ds:schemaRefs>
     <ds:schemaRef ds:uri="http://schemas.openxmlformats.org/officeDocument/2006/bibliography"/>
   </ds:schemaRefs>

</xml_diff>